<commit_message>
Finished Exercise, already to deliver
</commit_message>
<xml_diff>
--- a/Urtzi_Arana_lab3.docx
+++ b/Urtzi_Arana_lab3.docx
@@ -302,10 +302,7 @@
     <w:p>
       <w:pPr>
         <w:pStyle w:val="Normal"/>
-        <w:rPr>
-          <w:rFonts w:ascii="Consolas" w:hAnsi="Consolas"/>
-          <w:sz w:val="20"/>
-        </w:rPr>
+        <w:rPr/>
       </w:pPr>
       <w:r>
         <w:rPr>
@@ -396,6 +393,315 @@
           <w:sz w:val="20"/>
         </w:rPr>
         <w:t>2)</w:t>
+      </w:r>
+    </w:p>
+    <w:p>
+      <w:pPr>
+        <w:pStyle w:val="Normal"/>
+        <w:rPr>
+          <w:rFonts w:ascii="Consolas" w:hAnsi="Consolas"/>
+          <w:sz w:val="20"/>
+        </w:rPr>
+      </w:pPr>
+      <w:r>
+        <w:rPr/>
+      </w:r>
+    </w:p>
+    <w:p>
+      <w:pPr>
+        <w:pStyle w:val="Normal"/>
+        <w:rPr>
+          <w:rFonts w:ascii="Consolas" w:hAnsi="Consolas"/>
+          <w:sz w:val="20"/>
+        </w:rPr>
+      </w:pPr>
+      <w:r>
+        <w:rPr/>
+      </w:r>
+    </w:p>
+    <w:p>
+      <w:pPr>
+        <w:pStyle w:val="Normal"/>
+        <w:rPr>
+          <w:rFonts w:ascii="Consolas" w:hAnsi="Consolas"/>
+          <w:sz w:val="20"/>
+        </w:rPr>
+      </w:pPr>
+      <w:r>
+        <w:rPr/>
+      </w:r>
+    </w:p>
+    <w:p>
+      <w:pPr>
+        <w:pStyle w:val="Normal"/>
+        <w:rPr>
+          <w:rFonts w:ascii="Calibri" w:hAnsi="Calibri"/>
+          <w:b/>
+          <w:b/>
+          <w:bCs/>
+          <w:sz w:val="24"/>
+          <w:szCs w:val="24"/>
+        </w:rPr>
+      </w:pPr>
+      <w:bookmarkStart w:id="2" w:name="__DdeLink__272_10466683"/>
+      <w:r>
+        <w:rPr>
+          <w:rFonts w:ascii="Calibri" w:hAnsi="Calibri"/>
+          <w:b/>
+          <w:bCs/>
+          <w:sz w:val="24"/>
+          <w:szCs w:val="24"/>
+        </w:rPr>
+        <w:t xml:space="preserve">Resolución del Ejercicio </w:t>
+      </w:r>
+      <w:r>
+        <w:rPr>
+          <w:rFonts w:ascii="Calibri" w:hAnsi="Calibri"/>
+          <w:b/>
+          <w:bCs/>
+          <w:sz w:val="24"/>
+          <w:szCs w:val="24"/>
+        </w:rPr>
+        <w:t>1</w:t>
+      </w:r>
+    </w:p>
+    <w:p>
+      <w:pPr>
+        <w:pStyle w:val="Normal"/>
+        <w:rPr>
+          <w:rFonts w:ascii="Calibri" w:hAnsi="Calibri"/>
+          <w:b/>
+          <w:b/>
+          <w:bCs/>
+          <w:sz w:val="24"/>
+          <w:szCs w:val="24"/>
+        </w:rPr>
+      </w:pPr>
+      <w:r>
+        <w:rPr>
+          <w:rFonts w:ascii="Calibri" w:hAnsi="Calibri"/>
+          <w:b/>
+          <w:bCs/>
+          <w:sz w:val="24"/>
+          <w:szCs w:val="24"/>
+        </w:rPr>
+      </w:r>
+    </w:p>
+    <w:p>
+      <w:pPr>
+        <w:pStyle w:val="Normal"/>
+        <w:rPr>
+          <w:rFonts w:ascii="Calibri" w:hAnsi="Calibri"/>
+          <w:b w:val="false"/>
+          <w:b w:val="false"/>
+          <w:bCs w:val="false"/>
+          <w:sz w:val="24"/>
+          <w:szCs w:val="24"/>
+        </w:rPr>
+      </w:pPr>
+      <w:bookmarkStart w:id="3" w:name="__DdeLink__272_10466683"/>
+      <w:r>
+        <w:rPr>
+          <w:rFonts w:ascii="Calibri" w:hAnsi="Calibri"/>
+          <w:b w:val="false"/>
+          <w:bCs w:val="false"/>
+          <w:sz w:val="24"/>
+          <w:szCs w:val="24"/>
+        </w:rPr>
+        <w:t xml:space="preserve">El primer paso que tomamos para resolver el ejercicio de la creación e implementación del algoritmo iterativo de Fibonacci creando una función recursiva que </w:t>
+      </w:r>
+      <w:bookmarkEnd w:id="3"/>
+      <w:r>
+        <w:rPr>
+          <w:rFonts w:ascii="Calibri" w:hAnsi="Calibri"/>
+          <w:b w:val="false"/>
+          <w:bCs w:val="false"/>
+          <w:sz w:val="24"/>
+          <w:szCs w:val="24"/>
+        </w:rPr>
+        <w:t>fuera llamada en cuanto un usuario nos solicitase el número que correspondía en la serie a una posición concreta, fue crear el Algoritmo de la sucesión Fibonacci.</w:t>
+      </w:r>
+    </w:p>
+    <w:p>
+      <w:pPr>
+        <w:pStyle w:val="Normal"/>
+        <w:rPr>
+          <w:rFonts w:ascii="Calibri" w:hAnsi="Calibri"/>
+          <w:b w:val="false"/>
+          <w:b w:val="false"/>
+          <w:bCs w:val="false"/>
+          <w:sz w:val="24"/>
+          <w:szCs w:val="24"/>
+        </w:rPr>
+      </w:pPr>
+      <w:r>
+        <w:rPr>
+          <w:rFonts w:ascii="Calibri" w:hAnsi="Calibri"/>
+          <w:b w:val="false"/>
+          <w:bCs w:val="false"/>
+          <w:sz w:val="24"/>
+          <w:szCs w:val="24"/>
+        </w:rPr>
+        <w:t>Para ello, y dado que estamos hablando de que podíamos tener valores altos, definimos primero la variable como de tipo long (finalmente no utilizamos de tipo unsigned long pero hubiese tenido más sentido porque el Dominio de la serie esta en N) con tamaño  32 bits. Lo siguiente era utilizar el metodo burbuja aprendido en ejercicios anteriores para ir iterando por la formula y guardando los resultados en espacio de memoria auxiliar hasta retornar el resultado.</w:t>
+      </w:r>
+    </w:p>
+    <w:p>
+      <w:pPr>
+        <w:pStyle w:val="Normal"/>
+        <w:rPr>
+          <w:rFonts w:ascii="Calibri" w:hAnsi="Calibri"/>
+          <w:b w:val="false"/>
+          <w:b w:val="false"/>
+          <w:bCs w:val="false"/>
+          <w:sz w:val="24"/>
+          <w:szCs w:val="24"/>
+        </w:rPr>
+      </w:pPr>
+      <w:r>
+        <w:rPr>
+          <w:rFonts w:ascii="Calibri" w:hAnsi="Calibri"/>
+          <w:b w:val="false"/>
+          <w:bCs w:val="false"/>
+          <w:sz w:val="24"/>
+          <w:szCs w:val="24"/>
+        </w:rPr>
+        <w:t xml:space="preserve">Tras esto definimos la función recursiva, que se iba a llamar a si misma para resolver la sucesión según la posición requerida por el usuario. Con un bucle if donde evitamos los calculos de las primeras dos posiciones (0,1) donde los resultados son los mismos valores, pasamos a las llamadas a la función recursiva en la posicion -1 y -2. </w:t>
+      </w:r>
+    </w:p>
+    <w:p>
+      <w:pPr>
+        <w:pStyle w:val="Normal"/>
+        <w:rPr>
+          <w:rFonts w:ascii="Calibri" w:hAnsi="Calibri"/>
+          <w:b w:val="false"/>
+          <w:b w:val="false"/>
+          <w:bCs w:val="false"/>
+          <w:sz w:val="24"/>
+          <w:szCs w:val="24"/>
+        </w:rPr>
+      </w:pPr>
+      <w:r>
+        <w:rPr>
+          <w:rFonts w:ascii="Calibri" w:hAnsi="Calibri"/>
+          <w:b w:val="false"/>
+          <w:bCs w:val="false"/>
+          <w:sz w:val="24"/>
+          <w:szCs w:val="24"/>
+        </w:rPr>
+        <w:t xml:space="preserve">Tras esto, simplemente montamos la función main para pedirle al usuario la posición requerida y llamar a la función recursiva. </w:t>
+      </w:r>
+    </w:p>
+    <w:p>
+      <w:pPr>
+        <w:pStyle w:val="Normal"/>
+        <w:rPr>
+          <w:rFonts w:ascii="Calibri" w:hAnsi="Calibri"/>
+          <w:b w:val="false"/>
+          <w:b w:val="false"/>
+          <w:bCs w:val="false"/>
+          <w:sz w:val="24"/>
+          <w:szCs w:val="24"/>
+        </w:rPr>
+      </w:pPr>
+      <w:r>
+        <w:rPr>
+          <w:rFonts w:ascii="Calibri" w:hAnsi="Calibri"/>
+          <w:b w:val="false"/>
+          <w:bCs w:val="false"/>
+          <w:sz w:val="24"/>
+          <w:szCs w:val="24"/>
+        </w:rPr>
+        <w:t>Hay que añadir, que en esta función hemos limitado la posición que nos solicita el usuario para que los calculos que debe realizar el</w:t>
+      </w:r>
+    </w:p>
+    <w:p>
+      <w:pPr>
+        <w:pStyle w:val="Normal"/>
+        <w:rPr>
+          <w:rFonts w:ascii="Calibri" w:hAnsi="Calibri"/>
+          <w:b w:val="false"/>
+          <w:b w:val="false"/>
+          <w:bCs w:val="false"/>
+          <w:sz w:val="24"/>
+          <w:szCs w:val="24"/>
+        </w:rPr>
+      </w:pPr>
+      <w:r>
+        <w:rPr>
+          <w:rFonts w:ascii="Calibri" w:hAnsi="Calibri"/>
+          <w:b w:val="false"/>
+          <w:bCs w:val="false"/>
+          <w:sz w:val="24"/>
+          <w:szCs w:val="24"/>
+        </w:rPr>
+        <w:t>procesador no desborden la pila (StackOverFlow) o conlleve un tiempo excesivo de procesamiento.</w:t>
+      </w:r>
+    </w:p>
+    <w:p>
+      <w:pPr>
+        <w:pStyle w:val="Normal"/>
+        <w:rPr>
+          <w:rFonts w:ascii="Calibri" w:hAnsi="Calibri"/>
+          <w:b w:val="false"/>
+          <w:b w:val="false"/>
+          <w:bCs w:val="false"/>
+          <w:sz w:val="24"/>
+          <w:szCs w:val="24"/>
+        </w:rPr>
+      </w:pPr>
+      <w:r>
+        <w:rPr>
+          <w:rFonts w:ascii="Calibri" w:hAnsi="Calibri"/>
+          <w:b w:val="false"/>
+          <w:bCs w:val="false"/>
+          <w:sz w:val="24"/>
+          <w:szCs w:val="24"/>
+        </w:rPr>
+      </w:r>
+    </w:p>
+    <w:p>
+      <w:pPr>
+        <w:pStyle w:val="Normal"/>
+        <w:rPr>
+          <w:rFonts w:ascii="Calibri" w:hAnsi="Calibri"/>
+          <w:b w:val="false"/>
+          <w:b w:val="false"/>
+          <w:bCs w:val="false"/>
+          <w:sz w:val="24"/>
+          <w:szCs w:val="24"/>
+        </w:rPr>
+      </w:pPr>
+      <w:r>
+        <w:rPr>
+          <w:rFonts w:ascii="Calibri" w:hAnsi="Calibri"/>
+          <w:b w:val="false"/>
+          <w:bCs w:val="false"/>
+          <w:sz w:val="24"/>
+          <w:szCs w:val="24"/>
+        </w:rPr>
+        <w:t xml:space="preserve">    </w:t>
+      </w:r>
+    </w:p>
+    <w:p>
+      <w:pPr>
+        <w:pStyle w:val="Normal"/>
+        <w:rPr>
+          <w:rFonts w:ascii="Calibri" w:hAnsi="Calibri"/>
+          <w:b w:val="false"/>
+          <w:b w:val="false"/>
+          <w:bCs w:val="false"/>
+          <w:sz w:val="24"/>
+          <w:szCs w:val="24"/>
+        </w:rPr>
+      </w:pPr>
+      <w:r>
+        <w:rPr>
+          <w:rFonts w:ascii="Calibri" w:hAnsi="Calibri"/>
+          <w:b w:val="false"/>
+          <w:bCs w:val="false"/>
+          <w:sz w:val="24"/>
+          <w:szCs w:val="24"/>
+        </w:rPr>
       </w:r>
     </w:p>
     <w:p>
@@ -527,6 +833,357 @@
       <w:r>
         <w:rPr/>
         <w:t>Número de páginas.</w:t>
+      </w:r>
+    </w:p>
+    <w:p>
+      <w:pPr>
+        <w:pStyle w:val="Normal"/>
+        <w:rPr/>
+      </w:pPr>
+      <w:r>
+        <w:rPr/>
+      </w:r>
+    </w:p>
+    <w:p>
+      <w:pPr>
+        <w:pStyle w:val="Normal"/>
+        <w:rPr>
+          <w:rFonts w:ascii="Calibri" w:hAnsi="Calibri"/>
+          <w:b/>
+          <w:b/>
+          <w:bCs/>
+          <w:sz w:val="24"/>
+          <w:szCs w:val="24"/>
+        </w:rPr>
+      </w:pPr>
+      <w:r>
+        <w:rPr>
+          <w:rFonts w:ascii="Calibri" w:hAnsi="Calibri"/>
+          <w:b/>
+          <w:bCs/>
+          <w:sz w:val="24"/>
+          <w:szCs w:val="24"/>
+        </w:rPr>
+        <w:t xml:space="preserve">Resolución del Ejercicio </w:t>
+      </w:r>
+      <w:r>
+        <w:rPr>
+          <w:rFonts w:ascii="Calibri" w:hAnsi="Calibri"/>
+          <w:b/>
+          <w:bCs/>
+          <w:sz w:val="24"/>
+          <w:szCs w:val="24"/>
+        </w:rPr>
+        <w:t>2</w:t>
+      </w:r>
+    </w:p>
+    <w:p>
+      <w:pPr>
+        <w:pStyle w:val="Normal"/>
+        <w:rPr>
+          <w:rFonts w:ascii="Calibri" w:hAnsi="Calibri"/>
+          <w:b/>
+          <w:b/>
+          <w:bCs/>
+          <w:sz w:val="24"/>
+          <w:szCs w:val="24"/>
+        </w:rPr>
+      </w:pPr>
+      <w:r>
+        <w:rPr>
+          <w:rFonts w:ascii="Calibri" w:hAnsi="Calibri"/>
+          <w:b/>
+          <w:bCs/>
+          <w:sz w:val="24"/>
+          <w:szCs w:val="24"/>
+        </w:rPr>
+      </w:r>
+    </w:p>
+    <w:p>
+      <w:pPr>
+        <w:pStyle w:val="Normal"/>
+        <w:rPr>
+          <w:rFonts w:ascii="Calibri" w:hAnsi="Calibri"/>
+          <w:b w:val="false"/>
+          <w:b w:val="false"/>
+          <w:bCs w:val="false"/>
+          <w:sz w:val="24"/>
+          <w:szCs w:val="24"/>
+        </w:rPr>
+      </w:pPr>
+      <w:r>
+        <w:rPr>
+          <w:rFonts w:ascii="Calibri" w:hAnsi="Calibri"/>
+          <w:b w:val="false"/>
+          <w:bCs w:val="false"/>
+          <w:sz w:val="24"/>
+          <w:szCs w:val="24"/>
+        </w:rPr>
+        <w:t xml:space="preserve">Lo primero que debemos generar para resolver este ejercicio es la definición de una variable global con el archivo destino y la estructura de datos solicitada. </w:t>
+      </w:r>
+    </w:p>
+    <w:p>
+      <w:pPr>
+        <w:pStyle w:val="Normal"/>
+        <w:rPr>
+          <w:rFonts w:ascii="Calibri" w:hAnsi="Calibri"/>
+          <w:b w:val="false"/>
+          <w:b w:val="false"/>
+          <w:bCs w:val="false"/>
+          <w:sz w:val="24"/>
+          <w:szCs w:val="24"/>
+        </w:rPr>
+      </w:pPr>
+      <w:r>
+        <w:rPr>
+          <w:rFonts w:ascii="Calibri" w:hAnsi="Calibri"/>
+          <w:b w:val="false"/>
+          <w:bCs w:val="false"/>
+          <w:sz w:val="24"/>
+          <w:szCs w:val="24"/>
+        </w:rPr>
+        <w:t xml:space="preserve">Algunas de las variables las hemos creado como arrays con un tamaño concreto para manejar mejor la interacción con el usuario que va a meter los datos solicitados. </w:t>
+      </w:r>
+    </w:p>
+    <w:p>
+      <w:pPr>
+        <w:pStyle w:val="Normal"/>
+        <w:rPr>
+          <w:rFonts w:ascii="Calibri" w:hAnsi="Calibri"/>
+          <w:b w:val="false"/>
+          <w:b w:val="false"/>
+          <w:bCs w:val="false"/>
+          <w:sz w:val="24"/>
+          <w:szCs w:val="24"/>
+        </w:rPr>
+      </w:pPr>
+      <w:r>
+        <w:rPr>
+          <w:rFonts w:ascii="Calibri" w:hAnsi="Calibri"/>
+          <w:b w:val="false"/>
+          <w:bCs w:val="false"/>
+          <w:sz w:val="24"/>
+          <w:szCs w:val="24"/>
+        </w:rPr>
+        <w:t xml:space="preserve">Tras esto, primero incluimos las funciones principales que van a ser aquellas que realicen las acciones solicitadas, y luego las funciones que manejaran las funciones principales para obtener los resultados. </w:t>
+      </w:r>
+    </w:p>
+    <w:p>
+      <w:pPr>
+        <w:pStyle w:val="Normal"/>
+        <w:rPr>
+          <w:rFonts w:ascii="Calibri" w:hAnsi="Calibri"/>
+          <w:b w:val="false"/>
+          <w:b w:val="false"/>
+          <w:bCs w:val="false"/>
+          <w:sz w:val="24"/>
+          <w:szCs w:val="24"/>
+        </w:rPr>
+      </w:pPr>
+      <w:r>
+        <w:rPr>
+          <w:rFonts w:ascii="Calibri" w:hAnsi="Calibri"/>
+          <w:b w:val="false"/>
+          <w:bCs w:val="false"/>
+          <w:sz w:val="24"/>
+          <w:szCs w:val="24"/>
+        </w:rPr>
+        <w:t xml:space="preserve">Hemos limpiado de tal manera la función main, que solo dispone de tres lineas de código con una función principal y la de retorno. </w:t>
+      </w:r>
+    </w:p>
+    <w:p>
+      <w:pPr>
+        <w:pStyle w:val="Normal"/>
+        <w:rPr>
+          <w:rFonts w:ascii="Calibri" w:hAnsi="Calibri"/>
+          <w:b w:val="false"/>
+          <w:b w:val="false"/>
+          <w:bCs w:val="false"/>
+          <w:sz w:val="24"/>
+          <w:szCs w:val="24"/>
+        </w:rPr>
+      </w:pPr>
+      <w:r>
+        <w:rPr>
+          <w:rFonts w:ascii="Calibri" w:hAnsi="Calibri"/>
+          <w:b w:val="false"/>
+          <w:bCs w:val="false"/>
+          <w:sz w:val="24"/>
+          <w:szCs w:val="24"/>
+        </w:rPr>
+        <w:t>Las funciones principales junto con las de manejo de estas son las que mas tiempo nos ha llevado, la más sencilla fue la de mainMenu() ya que seguía el patrón de ejercicios anteriores.</w:t>
+      </w:r>
+    </w:p>
+    <w:p>
+      <w:pPr>
+        <w:pStyle w:val="Normal"/>
+        <w:rPr>
+          <w:rFonts w:ascii="Calibri" w:hAnsi="Calibri"/>
+          <w:b w:val="false"/>
+          <w:b w:val="false"/>
+          <w:bCs w:val="false"/>
+          <w:sz w:val="24"/>
+          <w:szCs w:val="24"/>
+        </w:rPr>
+      </w:pPr>
+      <w:r>
+        <w:rPr>
+          <w:rFonts w:ascii="Calibri" w:hAnsi="Calibri"/>
+          <w:b w:val="false"/>
+          <w:bCs w:val="false"/>
+          <w:sz w:val="24"/>
+          <w:szCs w:val="24"/>
+        </w:rPr>
+        <w:t xml:space="preserve">Tras esta, definimos showMenu(), que llamaba a su vez a la función getBook(). Las funciones están compuestas por un array definido en base a la estructura de datos original, la primera aparte de pasar una validación de si existe algún libro o no, realiza un bucle para imprimir los datos solicitados de cada libro. La segunda, algo más compleja, es la que con las funciones de </w:t>
+      </w:r>
+      <w:r>
+        <w:rPr>
+          <w:rFonts w:ascii="Calibri" w:hAnsi="Calibri"/>
+          <w:b w:val="false"/>
+          <w:bCs w:val="false"/>
+          <w:sz w:val="24"/>
+          <w:szCs w:val="24"/>
+        </w:rPr>
+        <w:t>f</w:t>
+      </w:r>
+      <w:r>
+        <w:rPr>
+          <w:rFonts w:ascii="Calibri" w:hAnsi="Calibri"/>
+          <w:b w:val="false"/>
+          <w:bCs w:val="false"/>
+          <w:sz w:val="24"/>
+          <w:szCs w:val="24"/>
+        </w:rPr>
+        <w:t>seek</w:t>
+      </w:r>
+      <w:r>
+        <w:rPr>
+          <w:rFonts w:ascii="Calibri" w:hAnsi="Calibri"/>
+          <w:b w:val="false"/>
+          <w:bCs w:val="false"/>
+          <w:sz w:val="24"/>
+          <w:szCs w:val="24"/>
+        </w:rPr>
+        <w:t>()</w:t>
+      </w:r>
+      <w:r>
+        <w:rPr>
+          <w:rFonts w:ascii="Calibri" w:hAnsi="Calibri"/>
+          <w:b w:val="false"/>
+          <w:bCs w:val="false"/>
+          <w:sz w:val="24"/>
+          <w:szCs w:val="24"/>
+        </w:rPr>
+        <w:t xml:space="preserve"> y </w:t>
+      </w:r>
+      <w:r>
+        <w:rPr>
+          <w:rFonts w:ascii="Calibri" w:hAnsi="Calibri"/>
+          <w:b w:val="false"/>
+          <w:bCs w:val="false"/>
+          <w:sz w:val="24"/>
+          <w:szCs w:val="24"/>
+        </w:rPr>
+        <w:t>fread(), se posiciona en el archivo y lo lee para encontrar los libros incluidos.</w:t>
+      </w:r>
+    </w:p>
+    <w:p>
+      <w:pPr>
+        <w:pStyle w:val="Normal"/>
+        <w:rPr>
+          <w:rFonts w:ascii="Calibri" w:hAnsi="Calibri"/>
+          <w:b w:val="false"/>
+          <w:b w:val="false"/>
+          <w:bCs w:val="false"/>
+          <w:sz w:val="24"/>
+          <w:szCs w:val="24"/>
+        </w:rPr>
+      </w:pPr>
+      <w:r>
+        <w:rPr>
+          <w:rFonts w:ascii="Calibri" w:hAnsi="Calibri"/>
+          <w:b w:val="false"/>
+          <w:bCs w:val="false"/>
+          <w:sz w:val="24"/>
+          <w:szCs w:val="24"/>
+        </w:rPr>
+        <w:t>La siguiente función es insertMenu(), que llama primero a la función validateBook(), para manejar si ya existe la referencia introducida por el usuario, y más tarde la de insertBook(). La primera basicamente con la función fread()</w:t>
+      </w:r>
+      <w:r>
+        <w:rPr>
+          <w:rFonts w:ascii="Calibri" w:hAnsi="Calibri"/>
+          <w:b w:val="false"/>
+          <w:bCs w:val="false"/>
+          <w:sz w:val="24"/>
+          <w:szCs w:val="24"/>
+        </w:rPr>
+        <w:t xml:space="preserve"> </w:t>
+      </w:r>
+      <w:r>
+        <w:rPr>
+          <w:rFonts w:ascii="Calibri" w:hAnsi="Calibri"/>
+          <w:b w:val="false"/>
+          <w:bCs w:val="false"/>
+          <w:sz w:val="24"/>
+          <w:szCs w:val="24"/>
+        </w:rPr>
+        <w:t>recorre las referencias existentes y la segunda utiliza fwrite() para introducir los datos que le estamos solicitando al usuario.</w:t>
+      </w:r>
+    </w:p>
+    <w:p>
+      <w:pPr>
+        <w:pStyle w:val="Normal"/>
+        <w:rPr>
+          <w:rFonts w:ascii="Calibri" w:hAnsi="Calibri"/>
+          <w:b w:val="false"/>
+          <w:b w:val="false"/>
+          <w:bCs w:val="false"/>
+          <w:sz w:val="24"/>
+          <w:szCs w:val="24"/>
+        </w:rPr>
+      </w:pPr>
+      <w:r>
+        <w:rPr>
+          <w:rFonts w:ascii="Calibri" w:hAnsi="Calibri"/>
+          <w:b w:val="false"/>
+          <w:bCs w:val="false"/>
+          <w:sz w:val="24"/>
+          <w:szCs w:val="24"/>
+        </w:rPr>
+        <w:t xml:space="preserve">La función deleteMenu() o la acción de eliminar referencia de la lista de libros no estaba solicitada como tal en el ejercicio, y la hemos incluido dado el valor adicional que le aporta al usuario poder eliminar registros. Esta función además de volver a validar si la referencia del libro existe o no, se maneja con función deleteBook() que es la realmente se encarga de eliminar el registro del fichero. En esta función abrimos el archivo como en el resto con fopen() y lo leemos con fread(), pero la verdadera magia de la función viene cuando se localiza la referencia, se posiciona en el archivo y posiciona el puntero de tal manera que restamos el registro. </w:t>
+      </w:r>
+    </w:p>
+    <w:p>
+      <w:pPr>
+        <w:pStyle w:val="Normal"/>
+        <w:rPr>
+          <w:rFonts w:ascii="Calibri" w:hAnsi="Calibri"/>
+          <w:b w:val="false"/>
+          <w:b w:val="false"/>
+          <w:bCs w:val="false"/>
+          <w:sz w:val="24"/>
+          <w:szCs w:val="24"/>
+        </w:rPr>
+      </w:pPr>
+      <w:r>
+        <w:rPr>
+          <w:rFonts w:ascii="Calibri" w:hAnsi="Calibri"/>
+          <w:b w:val="false"/>
+          <w:bCs w:val="false"/>
+          <w:sz w:val="24"/>
+          <w:szCs w:val="24"/>
+        </w:rPr>
+        <w:t xml:space="preserve">La última función es quizás la más compleja en cuanto a desarrollo,  no esta resuelta todo lo bien que nos hubiera gustado porque entre otras cosas cuando el usuario quiere modificar un registro tiene que volver a meter todos los datos uno a uno. Al tener varias dependencias no hemos podido dejarla como nos gustaría, pero resuelve el ejercicio y la necesidad del usuario de manera adecuada. De nuevo la función modifyMenu() llama a otra que realmente maneja la modificación de los registros que es modifyBook(), </w:t>
+      </w:r>
+      <w:r>
+        <w:rPr>
+          <w:rFonts w:ascii="Calibri" w:hAnsi="Calibri"/>
+          <w:b w:val="false"/>
+          <w:bCs w:val="false"/>
+          <w:sz w:val="24"/>
+          <w:szCs w:val="24"/>
+        </w:rPr>
+        <w:t>el funcionamiento de esta última sigue en cierta el patrón de anteriores funciones aunque utilizar un nuevo objeto (booky) para sustituir lo previamente ingresado.</w:t>
       </w:r>
     </w:p>
     <w:p>
@@ -750,7 +1407,7 @@
         <w:tblInd w:w="0" w:type="dxa"/>
         <w:tblCellMar>
           <w:top w:w="0" w:type="dxa"/>
-          <w:left w:w="108" w:type="dxa"/>
+          <w:left w:w="103" w:type="dxa"/>
           <w:bottom w:w="0" w:type="dxa"/>
           <w:right w:w="108" w:type="dxa"/>
         </w:tblCellMar>
@@ -773,7 +1430,7 @@
             <w:tcBorders/>
             <w:shd w:color="auto" w:fill="0098CD" w:val="clear"/>
             <w:tcMar>
-              <w:left w:w="108" w:type="dxa"/>
+              <w:left w:w="103" w:type="dxa"/>
             </w:tcMar>
           </w:tcPr>
           <w:p>
@@ -843,10 +1500,13 @@
         <w:tc>
           <w:tcPr>
             <w:tcW w:w="3124" w:type="dxa"/>
-            <w:tcBorders/>
+            <w:tcBorders>
+              <w:bottom w:val="nil"/>
+              <w:insideH w:val="nil"/>
+            </w:tcBorders>
             <w:shd w:color="auto" w:fill="0098CD" w:val="clear"/>
             <w:tcMar>
-              <w:left w:w="108" w:type="dxa"/>
+              <w:left w:w="103" w:type="dxa"/>
             </w:tcMar>
             <w:vAlign w:val="center"/>
           </w:tcPr>
@@ -881,10 +1541,13 @@
         <w:tc>
           <w:tcPr>
             <w:tcW w:w="1417" w:type="dxa"/>
-            <w:tcBorders/>
+            <w:tcBorders>
+              <w:bottom w:val="nil"/>
+              <w:insideH w:val="nil"/>
+            </w:tcBorders>
             <w:shd w:color="auto" w:fill="0098CD" w:val="clear"/>
             <w:tcMar>
-              <w:left w:w="108" w:type="dxa"/>
+              <w:left w:w="103" w:type="dxa"/>
             </w:tcMar>
             <w:vAlign w:val="center"/>
           </w:tcPr>
@@ -946,10 +1609,13 @@
         <w:tc>
           <w:tcPr>
             <w:tcW w:w="1559" w:type="dxa"/>
-            <w:tcBorders/>
+            <w:tcBorders>
+              <w:bottom w:val="nil"/>
+              <w:insideH w:val="nil"/>
+            </w:tcBorders>
             <w:shd w:color="auto" w:fill="0098CD" w:val="clear"/>
             <w:tcMar>
-              <w:left w:w="108" w:type="dxa"/>
+              <w:left w:w="103" w:type="dxa"/>
             </w:tcMar>
             <w:vAlign w:val="center"/>
           </w:tcPr>
@@ -1025,7 +1691,7 @@
             </w:tcBorders>
             <w:shd w:color="auto" w:fill="E6F4F9" w:val="clear"/>
             <w:tcMar>
-              <w:left w:w="108" w:type="dxa"/>
+              <w:left w:w="103" w:type="dxa"/>
             </w:tcMar>
             <w:vAlign w:val="center"/>
           </w:tcPr>
@@ -1060,6 +1726,7 @@
           <w:tcPr>
             <w:tcW w:w="3124" w:type="dxa"/>
             <w:tcBorders>
+              <w:top w:val="single" w:sz="4" w:space="0" w:color="0098CD"/>
               <w:left w:val="single" w:sz="4" w:space="0" w:color="0098CD"/>
               <w:bottom w:val="single" w:sz="4" w:space="0" w:color="0098CD"/>
               <w:right w:val="single" w:sz="4" w:space="0" w:color="0098CD"/>
@@ -1068,7 +1735,7 @@
             </w:tcBorders>
             <w:shd w:color="auto" w:fill="auto" w:val="clear"/>
             <w:tcMar>
-              <w:left w:w="108" w:type="dxa"/>
+              <w:left w:w="103" w:type="dxa"/>
             </w:tcMar>
             <w:vAlign w:val="center"/>
           </w:tcPr>
@@ -1098,6 +1765,7 @@
           <w:tcPr>
             <w:tcW w:w="1417" w:type="dxa"/>
             <w:tcBorders>
+              <w:top w:val="single" w:sz="4" w:space="0" w:color="0098CD"/>
               <w:left w:val="single" w:sz="4" w:space="0" w:color="0098CD"/>
               <w:bottom w:val="single" w:sz="4" w:space="0" w:color="0098CD"/>
               <w:right w:val="single" w:sz="4" w:space="0" w:color="0098CD"/>
@@ -1106,7 +1774,7 @@
             </w:tcBorders>
             <w:shd w:color="auto" w:fill="auto" w:val="clear"/>
             <w:tcMar>
-              <w:left w:w="108" w:type="dxa"/>
+              <w:left w:w="103" w:type="dxa"/>
             </w:tcMar>
             <w:vAlign w:val="center"/>
           </w:tcPr>
@@ -1136,13 +1804,14 @@
           <w:tcPr>
             <w:tcW w:w="1559" w:type="dxa"/>
             <w:tcBorders>
+              <w:top w:val="single" w:sz="4" w:space="0" w:color="0098CD"/>
               <w:left w:val="single" w:sz="4" w:space="0" w:color="0098CD"/>
               <w:bottom w:val="single" w:sz="4" w:space="0" w:color="0098CD"/>
               <w:insideH w:val="single" w:sz="4" w:space="0" w:color="0098CD"/>
             </w:tcBorders>
             <w:shd w:color="auto" w:fill="auto" w:val="clear"/>
             <w:tcMar>
-              <w:left w:w="108" w:type="dxa"/>
+              <w:left w:w="103" w:type="dxa"/>
             </w:tcMar>
             <w:vAlign w:val="center"/>
           </w:tcPr>
@@ -1191,7 +1860,7 @@
             </w:tcBorders>
             <w:shd w:color="auto" w:fill="E6F4F9" w:val="clear"/>
             <w:tcMar>
-              <w:left w:w="108" w:type="dxa"/>
+              <w:left w:w="103" w:type="dxa"/>
             </w:tcMar>
             <w:vAlign w:val="center"/>
           </w:tcPr>
@@ -1226,6 +1895,7 @@
           <w:tcPr>
             <w:tcW w:w="3124" w:type="dxa"/>
             <w:tcBorders>
+              <w:top w:val="single" w:sz="4" w:space="0" w:color="0098CD"/>
               <w:left w:val="single" w:sz="4" w:space="0" w:color="0098CD"/>
               <w:bottom w:val="single" w:sz="4" w:space="0" w:color="0098CD"/>
               <w:right w:val="single" w:sz="4" w:space="0" w:color="0098CD"/>
@@ -1234,7 +1904,7 @@
             </w:tcBorders>
             <w:shd w:color="auto" w:fill="auto" w:val="clear"/>
             <w:tcMar>
-              <w:left w:w="108" w:type="dxa"/>
+              <w:left w:w="103" w:type="dxa"/>
             </w:tcMar>
             <w:vAlign w:val="center"/>
           </w:tcPr>
@@ -1264,6 +1934,7 @@
           <w:tcPr>
             <w:tcW w:w="1417" w:type="dxa"/>
             <w:tcBorders>
+              <w:top w:val="single" w:sz="4" w:space="0" w:color="0098CD"/>
               <w:left w:val="single" w:sz="4" w:space="0" w:color="0098CD"/>
               <w:bottom w:val="single" w:sz="4" w:space="0" w:color="0098CD"/>
               <w:right w:val="single" w:sz="4" w:space="0" w:color="0098CD"/>
@@ -1272,7 +1943,7 @@
             </w:tcBorders>
             <w:shd w:color="auto" w:fill="auto" w:val="clear"/>
             <w:tcMar>
-              <w:left w:w="108" w:type="dxa"/>
+              <w:left w:w="103" w:type="dxa"/>
             </w:tcMar>
             <w:vAlign w:val="center"/>
           </w:tcPr>
@@ -1302,13 +1973,14 @@
           <w:tcPr>
             <w:tcW w:w="1559" w:type="dxa"/>
             <w:tcBorders>
+              <w:top w:val="single" w:sz="4" w:space="0" w:color="0098CD"/>
               <w:left w:val="single" w:sz="4" w:space="0" w:color="0098CD"/>
               <w:bottom w:val="single" w:sz="4" w:space="0" w:color="0098CD"/>
               <w:insideH w:val="single" w:sz="4" w:space="0" w:color="0098CD"/>
             </w:tcBorders>
             <w:shd w:color="auto" w:fill="auto" w:val="clear"/>
             <w:tcMar>
-              <w:left w:w="108" w:type="dxa"/>
+              <w:left w:w="103" w:type="dxa"/>
             </w:tcMar>
             <w:vAlign w:val="center"/>
           </w:tcPr>
@@ -1352,7 +2024,7 @@
             </w:tcBorders>
             <w:shd w:color="auto" w:fill="E6F4F9" w:val="clear"/>
             <w:tcMar>
-              <w:left w:w="108" w:type="dxa"/>
+              <w:left w:w="103" w:type="dxa"/>
             </w:tcMar>
             <w:vAlign w:val="center"/>
           </w:tcPr>
@@ -1395,7 +2067,7 @@
             </w:tcBorders>
             <w:shd w:color="auto" w:fill="auto" w:val="clear"/>
             <w:tcMar>
-              <w:left w:w="108" w:type="dxa"/>
+              <w:left w:w="103" w:type="dxa"/>
             </w:tcMar>
             <w:vAlign w:val="center"/>
           </w:tcPr>
@@ -1434,7 +2106,7 @@
             </w:tcBorders>
             <w:shd w:color="auto" w:fill="auto" w:val="clear"/>
             <w:tcMar>
-              <w:left w:w="108" w:type="dxa"/>
+              <w:left w:w="103" w:type="dxa"/>
             </w:tcMar>
             <w:vAlign w:val="center"/>
           </w:tcPr>
@@ -1471,7 +2143,7 @@
             </w:tcBorders>
             <w:shd w:color="auto" w:fill="auto" w:val="clear"/>
             <w:tcMar>
-              <w:left w:w="108" w:type="dxa"/>
+              <w:left w:w="103" w:type="dxa"/>
             </w:tcMar>
             <w:vAlign w:val="center"/>
           </w:tcPr>
@@ -1521,7 +2193,7 @@
             </w:tcBorders>
             <w:shd w:color="auto" w:fill="E6F4F9" w:val="clear"/>
             <w:tcMar>
-              <w:left w:w="108" w:type="dxa"/>
+              <w:left w:w="103" w:type="dxa"/>
             </w:tcMar>
             <w:vAlign w:val="center"/>
           </w:tcPr>
@@ -1564,7 +2236,7 @@
             </w:tcBorders>
             <w:shd w:color="auto" w:fill="auto" w:val="clear"/>
             <w:tcMar>
-              <w:left w:w="108" w:type="dxa"/>
+              <w:left w:w="103" w:type="dxa"/>
             </w:tcMar>
             <w:vAlign w:val="center"/>
           </w:tcPr>
@@ -1603,7 +2275,7 @@
             </w:tcBorders>
             <w:shd w:color="auto" w:fill="auto" w:val="clear"/>
             <w:tcMar>
-              <w:left w:w="108" w:type="dxa"/>
+              <w:left w:w="103" w:type="dxa"/>
             </w:tcMar>
             <w:vAlign w:val="center"/>
           </w:tcPr>
@@ -1640,7 +2312,7 @@
             </w:tcBorders>
             <w:shd w:color="auto" w:fill="auto" w:val="clear"/>
             <w:tcMar>
-              <w:left w:w="108" w:type="dxa"/>
+              <w:left w:w="103" w:type="dxa"/>
             </w:tcMar>
             <w:vAlign w:val="center"/>
           </w:tcPr>
@@ -1682,7 +2354,7 @@
             </w:tcBorders>
             <w:shd w:color="auto" w:fill="auto" w:val="clear"/>
             <w:tcMar>
-              <w:left w:w="108" w:type="dxa"/>
+              <w:left w:w="103" w:type="dxa"/>
             </w:tcMar>
           </w:tcPr>
           <w:p>
@@ -1722,7 +2394,7 @@
             </w:tcBorders>
             <w:shd w:color="auto" w:fill="auto" w:val="clear"/>
             <w:tcMar>
-              <w:left w:w="108" w:type="dxa"/>
+              <w:left w:w="103" w:type="dxa"/>
             </w:tcMar>
           </w:tcPr>
           <w:p>
@@ -1754,12 +2426,13 @@
             <w:tcW w:w="1417" w:type="dxa"/>
             <w:tcBorders>
               <w:top w:val="single" w:sz="4" w:space="0" w:color="0098CD"/>
+              <w:left w:val="single" w:sz="4" w:space="0" w:color="0098CD"/>
               <w:right w:val="single" w:sz="4" w:space="0" w:color="0098CD"/>
               <w:insideV w:val="single" w:sz="4" w:space="0" w:color="0098CD"/>
             </w:tcBorders>
             <w:shd w:color="auto" w:fill="E6F4F9" w:val="clear"/>
             <w:tcMar>
-              <w:left w:w="108" w:type="dxa"/>
+              <w:left w:w="103" w:type="dxa"/>
             </w:tcMar>
           </w:tcPr>
           <w:p>
@@ -1796,7 +2469,7 @@
             </w:tcBorders>
             <w:shd w:color="auto" w:fill="E6F4F9" w:val="clear"/>
             <w:tcMar>
-              <w:left w:w="108" w:type="dxa"/>
+              <w:left w:w="103" w:type="dxa"/>
             </w:tcMar>
           </w:tcPr>
           <w:p>
@@ -1972,7 +2645,7 @@
         <w:tblInd w:w="0" w:type="dxa"/>
         <w:tblCellMar>
           <w:top w:w="0" w:type="dxa"/>
-          <w:left w:w="110" w:type="dxa"/>
+          <w:left w:w="115" w:type="dxa"/>
           <w:bottom w:w="0" w:type="dxa"/>
           <w:right w:w="108" w:type="dxa"/>
         </w:tblCellMar>
@@ -2013,11 +2686,7 @@
             </w:pPr>
             <w:r>
               <w:rPr>
-                <w:rFonts w:cs="Calibri" w:cstheme="minorHAnsi"/>
-                <w:b w:val="false"/>
-                <w:color w:val="000000" w:themeColor="text1"/>
-                <w:sz w:val="22"/>
-                <w:szCs w:val="22"/>
+                <w:rFonts w:eastAsia="Times New Roman"/>
               </w:rPr>
             </w:r>
           </w:p>
@@ -2035,7 +2704,7 @@
             </w:tcBorders>
             <w:shd w:color="auto" w:fill="0098CD" w:val="clear"/>
             <w:tcMar>
-              <w:left w:w="107" w:type="dxa"/>
+              <w:left w:w="104" w:type="dxa"/>
             </w:tcMar>
           </w:tcPr>
           <w:p>
@@ -2080,7 +2749,7 @@
             </w:tcBorders>
             <w:shd w:color="auto" w:fill="0098CD" w:val="clear"/>
             <w:tcMar>
-              <w:left w:w="107" w:type="dxa"/>
+              <w:left w:w="104" w:type="dxa"/>
             </w:tcMar>
           </w:tcPr>
           <w:p>
@@ -2125,7 +2794,7 @@
             </w:tcBorders>
             <w:shd w:color="auto" w:fill="0098CD" w:val="clear"/>
             <w:tcMar>
-              <w:left w:w="107" w:type="dxa"/>
+              <w:left w:w="104" w:type="dxa"/>
             </w:tcMar>
           </w:tcPr>
           <w:p>
@@ -2173,7 +2842,7 @@
             </w:tcBorders>
             <w:shd w:fill="auto" w:val="clear"/>
             <w:tcMar>
-              <w:left w:w="107" w:type="dxa"/>
+              <w:left w:w="104" w:type="dxa"/>
             </w:tcMar>
           </w:tcPr>
           <w:p>
@@ -2219,7 +2888,7 @@
             </w:tcBorders>
             <w:shd w:fill="auto" w:val="clear"/>
             <w:tcMar>
-              <w:left w:w="107" w:type="dxa"/>
+              <w:left w:w="104" w:type="dxa"/>
             </w:tcMar>
           </w:tcPr>
           <w:p>
@@ -2266,7 +2935,7 @@
             </w:tcBorders>
             <w:shd w:fill="auto" w:val="clear"/>
             <w:tcMar>
-              <w:left w:w="107" w:type="dxa"/>
+              <w:left w:w="104" w:type="dxa"/>
             </w:tcMar>
           </w:tcPr>
           <w:p>
@@ -2284,11 +2953,7 @@
             </w:pPr>
             <w:r>
               <w:rPr>
-                <w:rFonts w:cs="Calibri" w:cstheme="minorHAnsi"/>
-                <w:b w:val="false"/>
-                <w:color w:val="333333"/>
-                <w:sz w:val="22"/>
-                <w:szCs w:val="22"/>
+                <w:rFonts w:eastAsia="Times New Roman"/>
               </w:rPr>
             </w:r>
           </w:p>
@@ -2306,7 +2971,7 @@
             </w:tcBorders>
             <w:shd w:fill="auto" w:val="clear"/>
             <w:tcMar>
-              <w:left w:w="107" w:type="dxa"/>
+              <w:left w:w="104" w:type="dxa"/>
             </w:tcMar>
           </w:tcPr>
           <w:p>
@@ -2323,11 +2988,7 @@
             </w:pPr>
             <w:r>
               <w:rPr>
-                <w:rFonts w:cs="Calibri" w:cstheme="minorHAnsi"/>
-                <w:b w:val="false"/>
-                <w:color w:val="333333"/>
-                <w:sz w:val="22"/>
-                <w:szCs w:val="22"/>
+                <w:rFonts w:eastAsia="Times New Roman"/>
               </w:rPr>
             </w:r>
           </w:p>
@@ -2348,7 +3009,7 @@
             </w:tcBorders>
             <w:shd w:fill="auto" w:val="clear"/>
             <w:tcMar>
-              <w:left w:w="107" w:type="dxa"/>
+              <w:left w:w="104" w:type="dxa"/>
             </w:tcMar>
           </w:tcPr>
           <w:p>
@@ -2394,7 +3055,7 @@
             </w:tcBorders>
             <w:shd w:fill="auto" w:val="clear"/>
             <w:tcMar>
-              <w:left w:w="107" w:type="dxa"/>
+              <w:left w:w="104" w:type="dxa"/>
             </w:tcMar>
           </w:tcPr>
           <w:p>
@@ -2441,7 +3102,7 @@
             </w:tcBorders>
             <w:shd w:fill="auto" w:val="clear"/>
             <w:tcMar>
-              <w:left w:w="107" w:type="dxa"/>
+              <w:left w:w="104" w:type="dxa"/>
             </w:tcMar>
           </w:tcPr>
           <w:p>
@@ -2459,11 +3120,7 @@
             </w:pPr>
             <w:r>
               <w:rPr>
-                <w:rFonts w:cs="Calibri" w:cstheme="minorHAnsi"/>
-                <w:b w:val="false"/>
-                <w:color w:val="333333"/>
-                <w:sz w:val="22"/>
-                <w:szCs w:val="22"/>
+                <w:rFonts w:eastAsia="Times New Roman"/>
               </w:rPr>
             </w:r>
           </w:p>
@@ -2481,7 +3138,7 @@
             </w:tcBorders>
             <w:shd w:fill="auto" w:val="clear"/>
             <w:tcMar>
-              <w:left w:w="107" w:type="dxa"/>
+              <w:left w:w="104" w:type="dxa"/>
             </w:tcMar>
           </w:tcPr>
           <w:p>
@@ -2498,11 +3155,7 @@
             </w:pPr>
             <w:r>
               <w:rPr>
-                <w:rFonts w:cs="Calibri" w:cstheme="minorHAnsi"/>
-                <w:b w:val="false"/>
-                <w:color w:val="333333"/>
-                <w:sz w:val="22"/>
-                <w:szCs w:val="22"/>
+                <w:rFonts w:eastAsia="Times New Roman"/>
               </w:rPr>
             </w:r>
           </w:p>
@@ -2523,7 +3176,7 @@
             </w:tcBorders>
             <w:shd w:fill="auto" w:val="clear"/>
             <w:tcMar>
-              <w:left w:w="107" w:type="dxa"/>
+              <w:left w:w="104" w:type="dxa"/>
             </w:tcMar>
           </w:tcPr>
           <w:p>
@@ -2569,7 +3222,7 @@
             </w:tcBorders>
             <w:shd w:fill="auto" w:val="clear"/>
             <w:tcMar>
-              <w:left w:w="107" w:type="dxa"/>
+              <w:left w:w="104" w:type="dxa"/>
             </w:tcMar>
           </w:tcPr>
           <w:p>
@@ -2616,7 +3269,7 @@
             </w:tcBorders>
             <w:shd w:fill="auto" w:val="clear"/>
             <w:tcMar>
-              <w:left w:w="107" w:type="dxa"/>
+              <w:left w:w="104" w:type="dxa"/>
             </w:tcMar>
           </w:tcPr>
           <w:p>
@@ -2634,11 +3287,7 @@
             </w:pPr>
             <w:r>
               <w:rPr>
-                <w:rFonts w:cs="Calibri" w:cstheme="minorHAnsi"/>
-                <w:b w:val="false"/>
-                <w:color w:val="333333"/>
-                <w:sz w:val="22"/>
-                <w:szCs w:val="22"/>
+                <w:rFonts w:eastAsia="Times New Roman"/>
               </w:rPr>
             </w:r>
           </w:p>
@@ -2656,7 +3305,7 @@
             </w:tcBorders>
             <w:shd w:fill="auto" w:val="clear"/>
             <w:tcMar>
-              <w:left w:w="107" w:type="dxa"/>
+              <w:left w:w="104" w:type="dxa"/>
             </w:tcMar>
           </w:tcPr>
           <w:p>
@@ -2673,11 +3322,7 @@
             </w:pPr>
             <w:r>
               <w:rPr>
-                <w:rFonts w:cs="Calibri" w:cstheme="minorHAnsi"/>
-                <w:b w:val="false"/>
-                <w:color w:val="333333"/>
-                <w:sz w:val="22"/>
-                <w:szCs w:val="22"/>
+                <w:rFonts w:eastAsia="Times New Roman"/>
               </w:rPr>
             </w:r>
           </w:p>
@@ -2698,7 +3343,7 @@
             </w:tcBorders>
             <w:shd w:fill="auto" w:val="clear"/>
             <w:tcMar>
-              <w:left w:w="107" w:type="dxa"/>
+              <w:left w:w="104" w:type="dxa"/>
             </w:tcMar>
           </w:tcPr>
           <w:p>
@@ -2744,7 +3389,7 @@
             </w:tcBorders>
             <w:shd w:fill="auto" w:val="clear"/>
             <w:tcMar>
-              <w:left w:w="107" w:type="dxa"/>
+              <w:left w:w="104" w:type="dxa"/>
             </w:tcMar>
           </w:tcPr>
           <w:p>
@@ -2791,7 +3436,7 @@
             </w:tcBorders>
             <w:shd w:fill="auto" w:val="clear"/>
             <w:tcMar>
-              <w:left w:w="107" w:type="dxa"/>
+              <w:left w:w="104" w:type="dxa"/>
             </w:tcMar>
           </w:tcPr>
           <w:p>
@@ -2809,11 +3454,7 @@
             </w:pPr>
             <w:r>
               <w:rPr>
-                <w:rFonts w:cs="Calibri" w:cstheme="minorHAnsi"/>
-                <w:b w:val="false"/>
-                <w:color w:val="333333"/>
-                <w:sz w:val="22"/>
-                <w:szCs w:val="22"/>
+                <w:rFonts w:eastAsia="Times New Roman"/>
               </w:rPr>
             </w:r>
           </w:p>
@@ -2831,7 +3472,7 @@
             </w:tcBorders>
             <w:shd w:fill="auto" w:val="clear"/>
             <w:tcMar>
-              <w:left w:w="107" w:type="dxa"/>
+              <w:left w:w="104" w:type="dxa"/>
             </w:tcMar>
           </w:tcPr>
           <w:p>
@@ -2848,11 +3489,7 @@
             </w:pPr>
             <w:r>
               <w:rPr>
-                <w:rFonts w:cs="Calibri" w:cstheme="minorHAnsi"/>
-                <w:b w:val="false"/>
-                <w:color w:val="333333"/>
-                <w:sz w:val="22"/>
-                <w:szCs w:val="22"/>
+                <w:rFonts w:eastAsia="Times New Roman"/>
               </w:rPr>
             </w:r>
           </w:p>
@@ -2873,7 +3510,7 @@
             </w:tcBorders>
             <w:shd w:fill="auto" w:val="clear"/>
             <w:tcMar>
-              <w:left w:w="107" w:type="dxa"/>
+              <w:left w:w="104" w:type="dxa"/>
             </w:tcMar>
           </w:tcPr>
           <w:p>
@@ -2919,7 +3556,7 @@
             </w:tcBorders>
             <w:shd w:fill="auto" w:val="clear"/>
             <w:tcMar>
-              <w:left w:w="107" w:type="dxa"/>
+              <w:left w:w="104" w:type="dxa"/>
             </w:tcMar>
           </w:tcPr>
           <w:p>
@@ -2966,7 +3603,7 @@
             </w:tcBorders>
             <w:shd w:fill="auto" w:val="clear"/>
             <w:tcMar>
-              <w:left w:w="107" w:type="dxa"/>
+              <w:left w:w="104" w:type="dxa"/>
             </w:tcMar>
           </w:tcPr>
           <w:p>
@@ -2984,11 +3621,7 @@
             </w:pPr>
             <w:r>
               <w:rPr>
-                <w:rFonts w:cs="Calibri" w:cstheme="minorHAnsi"/>
-                <w:b w:val="false"/>
-                <w:color w:val="333333"/>
-                <w:sz w:val="22"/>
-                <w:szCs w:val="22"/>
+                <w:rFonts w:eastAsia="Times New Roman"/>
               </w:rPr>
             </w:r>
           </w:p>
@@ -3006,7 +3639,7 @@
             </w:tcBorders>
             <w:shd w:fill="auto" w:val="clear"/>
             <w:tcMar>
-              <w:left w:w="107" w:type="dxa"/>
+              <w:left w:w="104" w:type="dxa"/>
             </w:tcMar>
           </w:tcPr>
           <w:p>
@@ -3023,11 +3656,7 @@
             </w:pPr>
             <w:r>
               <w:rPr>
-                <w:rFonts w:cs="Calibri" w:cstheme="minorHAnsi"/>
-                <w:b w:val="false"/>
-                <w:color w:val="333333"/>
-                <w:sz w:val="22"/>
-                <w:szCs w:val="22"/>
+                <w:rFonts w:eastAsia="Times New Roman"/>
               </w:rPr>
             </w:r>
           </w:p>
@@ -3048,7 +3677,7 @@
             </w:tcBorders>
             <w:shd w:fill="auto" w:val="clear"/>
             <w:tcMar>
-              <w:left w:w="107" w:type="dxa"/>
+              <w:left w:w="104" w:type="dxa"/>
             </w:tcMar>
           </w:tcPr>
           <w:p>
@@ -3094,7 +3723,7 @@
             </w:tcBorders>
             <w:shd w:fill="auto" w:val="clear"/>
             <w:tcMar>
-              <w:left w:w="107" w:type="dxa"/>
+              <w:left w:w="104" w:type="dxa"/>
             </w:tcMar>
           </w:tcPr>
           <w:p>
@@ -3112,11 +3741,7 @@
             </w:pPr>
             <w:r>
               <w:rPr>
-                <w:rFonts w:cs="Calibri" w:cstheme="minorHAnsi"/>
-                <w:b w:val="false"/>
-                <w:color w:val="333333"/>
-                <w:sz w:val="22"/>
-                <w:szCs w:val="22"/>
+                <w:rFonts w:eastAsia="Times New Roman"/>
               </w:rPr>
             </w:r>
           </w:p>
@@ -3134,7 +3759,7 @@
             </w:tcBorders>
             <w:shd w:fill="auto" w:val="clear"/>
             <w:tcMar>
-              <w:left w:w="107" w:type="dxa"/>
+              <w:left w:w="104" w:type="dxa"/>
             </w:tcMar>
           </w:tcPr>
           <w:p>
@@ -3181,7 +3806,7 @@
             </w:tcBorders>
             <w:shd w:fill="auto" w:val="clear"/>
             <w:tcMar>
-              <w:left w:w="107" w:type="dxa"/>
+              <w:left w:w="104" w:type="dxa"/>
             </w:tcMar>
           </w:tcPr>
           <w:p>
@@ -3198,11 +3823,7 @@
             </w:pPr>
             <w:r>
               <w:rPr>
-                <w:rFonts w:cs="Calibri" w:cstheme="minorHAnsi"/>
-                <w:b w:val="false"/>
-                <w:color w:val="333333"/>
-                <w:sz w:val="22"/>
-                <w:szCs w:val="22"/>
+                <w:rFonts w:eastAsia="Times New Roman"/>
               </w:rPr>
             </w:r>
           </w:p>
@@ -3244,10 +3865,11 @@
           </w:rPr>
           <w:t>http://tv.unir.net/secciones/3967/4883/0/0/0/0/</w:t>
         </w:r>
-        <w:bookmarkStart w:id="2" w:name="_Hlk506375405"/>
-        <w:bookmarkEnd w:id="2"/>
+        <w:bookmarkStart w:id="4" w:name="_Hlk506375405"/>
+        <w:bookmarkEnd w:id="4"/>
         <w:r>
           <w:rPr>
+            <w:rStyle w:val="EnlacedeInternet"/>
             <w:color w:val="0098CD"/>
           </w:rPr>
           <w:commentReference w:id="0"/>
@@ -3285,7 +3907,7 @@
       <w:r>
         <w:rPr>
           <w:rFonts w:ascii="Liberation Serif" w:hAnsi="Liberation Serif" w:eastAsia="DejaVu Sans" w:cs="DejaVu Sans"/>
-          <w:color w:val="auto"/>
+          <w:color w:val="00000A"/>
           <w:lang w:val="en-US" w:eastAsia="en-US" w:bidi="en-US"/>
         </w:rPr>
         <w:t>Tener en cuenta este mensaje en la grupal</w:t>
@@ -3306,15 +3928,15 @@
       <mc:AlternateContent>
         <mc:Choice Requires="wps">
           <w:drawing>
-            <wp:anchor behindDoc="1" distT="0" distB="0" distL="114300" distR="114300" simplePos="0" locked="0" layoutInCell="1" allowOverlap="1" relativeHeight="9" wp14:anchorId="78C34CD6">
+            <wp:anchor behindDoc="1" distT="0" distB="0" distL="114300" distR="114300" simplePos="0" locked="0" layoutInCell="1" allowOverlap="1" relativeHeight="15" wp14:anchorId="78C34CD6">
               <wp:simplePos x="0" y="0"/>
               <wp:positionH relativeFrom="column">
-                <wp:posOffset>-2268855</wp:posOffset>
+                <wp:posOffset>-2268220</wp:posOffset>
               </wp:positionH>
               <wp:positionV relativeFrom="page">
-                <wp:posOffset>9262745</wp:posOffset>
+                <wp:posOffset>9260840</wp:posOffset>
               </wp:positionV>
-              <wp:extent cx="2519045" cy="323215"/>
+              <wp:extent cx="2519680" cy="323850"/>
               <wp:effectExtent l="12065" t="6985" r="8255" b="8255"/>
               <wp:wrapNone/>
               <wp:docPr id="1" name="Cuadro de texto 7"/>
@@ -3325,7 +3947,7 @@
                     <wps:spPr>
                       <a:xfrm rot="16200000">
                         <a:off x="0" y="0"/>
-                        <a:ext cx="2518560" cy="322560"/>
+                        <a:ext cx="2518920" cy="323280"/>
                       </a:xfrm>
                       <a:prstGeom prst="rect">
                         <a:avLst/>
@@ -3374,7 +3996,7 @@
         </mc:Choice>
         <mc:Fallback>
           <w:pict>
-            <v:rect id="shape_0" ID="Cuadro de texto 7" stroked="f" style="position:absolute;margin-left:-178.65pt;margin-top:729.35pt;width:198.25pt;height:25.35pt;rotation:270;mso-position-vertical-relative:page" wp14:anchorId="78C34CD6">
+            <v:rect id="shape_0" ID="Cuadro de texto 7" stroked="f" style="position:absolute;margin-left:-178.6pt;margin-top:729.2pt;width:198.3pt;height:25.4pt;rotation:270;mso-position-vertical-relative:page" wp14:anchorId="78C34CD6">
               <w10:wrap type="square"/>
               <v:fill o:detectmouseclick="t" on="false"/>
               <v:stroke color="#3465a4" weight="6480" joinstyle="round" endcap="flat"/>
@@ -3419,7 +4041,7 @@
       <mc:AlternateContent>
         <mc:Choice Requires="wps">
           <w:drawing>
-            <wp:anchor behindDoc="1" distT="0" distB="0" distL="114300" distR="252095" simplePos="0" locked="0" layoutInCell="1" allowOverlap="1" relativeHeight="5" wp14:anchorId="5DD12285">
+            <wp:anchor behindDoc="1" distT="0" distB="0" distL="114300" distR="252095" simplePos="0" locked="0" layoutInCell="1" allowOverlap="1" relativeHeight="8" wp14:anchorId="5DD12285">
               <wp:simplePos x="0" y="0"/>
               <wp:positionH relativeFrom="column">
                 <wp:posOffset>144145</wp:posOffset>
@@ -3427,7 +4049,7 @@
               <wp:positionV relativeFrom="page">
                 <wp:posOffset>9959975</wp:posOffset>
               </wp:positionV>
-              <wp:extent cx="252730" cy="720725"/>
+              <wp:extent cx="253365" cy="721360"/>
               <wp:effectExtent l="0" t="0" r="0" b="4445"/>
               <wp:wrapTight wrapText="bothSides">
                 <wp:wrapPolygon edited="0">
@@ -3446,7 +4068,7 @@
                     <wps:spPr>
                       <a:xfrm>
                         <a:off x="0" y="0"/>
-                        <a:ext cx="252000" cy="720000"/>
+                        <a:ext cx="252720" cy="720720"/>
                       </a:xfrm>
                       <a:prstGeom prst="rect">
                         <a:avLst/>
@@ -3478,14 +4100,13 @@
                           <w:pPr>
                             <w:pStyle w:val="Contenidodelmarco"/>
                             <w:jc w:val="center"/>
-                            <w:rPr/>
+                            <w:rPr>
+                              <w:color w:val="000000"/>
+                            </w:rPr>
                           </w:pPr>
                           <w:r>
                             <w:rPr>
-                              <w:rFonts w:cs="UnitOT-Light"/>
-                              <w:color w:val="FFFFFF" w:themeColor="background1"/>
-                              <w:sz w:val="20"/>
-                              <w:szCs w:val="20"/>
+                              <w:color w:val="000000"/>
                             </w:rPr>
                             <w:fldChar w:fldCharType="begin"/>
                           </w:r>
@@ -3496,7 +4117,7 @@
                             <w:fldChar w:fldCharType="separate"/>
                           </w:r>
                           <w:r>
-                            <w:t>4</w:t>
+                            <w:t>7</w:t>
                           </w:r>
                           <w:r>
                             <w:fldChar w:fldCharType="end"/>
@@ -3516,7 +4137,7 @@
         </mc:Choice>
         <mc:Fallback>
           <w:pict>
-            <v:rect id="shape_0" ID="Rectángulo 12" fillcolor="#0098cd" stroked="f" style="position:absolute;margin-left:11.35pt;margin-top:784.25pt;width:19.8pt;height:56.65pt;mso-position-vertical-relative:page" wp14:anchorId="5DD12285">
+            <v:rect id="shape_0" ID="Rectángulo 12" fillcolor="#0098cd" stroked="f" style="position:absolute;margin-left:11.35pt;margin-top:784.25pt;width:19.85pt;height:56.7pt;mso-position-vertical-relative:page" wp14:anchorId="5DD12285">
               <w10:wrap type="square"/>
               <v:fill o:detectmouseclick="t" type="solid" color2="#ff6732"/>
               <v:stroke color="#3465a4" weight="12600" joinstyle="miter" endcap="flat"/>
@@ -3526,14 +4147,13 @@
                     <w:pPr>
                       <w:pStyle w:val="Contenidodelmarco"/>
                       <w:jc w:val="center"/>
-                      <w:rPr/>
+                      <w:rPr>
+                        <w:color w:val="000000"/>
+                      </w:rPr>
                     </w:pPr>
                     <w:r>
                       <w:rPr>
-                        <w:rFonts w:cs="UnitOT-Light"/>
-                        <w:color w:val="FFFFFF" w:themeColor="background1"/>
-                        <w:sz w:val="20"/>
-                        <w:szCs w:val="20"/>
+                        <w:color w:val="000000"/>
                       </w:rPr>
                       <w:fldChar w:fldCharType="begin"/>
                     </w:r>
@@ -3544,7 +4164,7 @@
                       <w:fldChar w:fldCharType="separate"/>
                     </w:r>
                     <w:r>
-                      <w:t>4</w:t>
+                      <w:t>7</w:t>
                     </w:r>
                     <w:r>
                       <w:fldChar w:fldCharType="end"/>
@@ -3638,7 +4258,7 @@
           </w:tcBorders>
           <w:shd w:color="auto" w:fill="E6F4F9" w:val="clear"/>
           <w:tcMar>
-            <w:left w:w="103" w:type="dxa"/>
+            <w:left w:w="98" w:type="dxa"/>
           </w:tcMar>
           <w:vAlign w:val="center"/>
         </w:tcPr>
@@ -3676,7 +4296,7 @@
           </w:tcBorders>
           <w:shd w:color="auto" w:fill="E6F4F9" w:val="clear"/>
           <w:tcMar>
-            <w:left w:w="103" w:type="dxa"/>
+            <w:left w:w="98" w:type="dxa"/>
           </w:tcMar>
           <w:vAlign w:val="center"/>
         </w:tcPr>
@@ -3752,7 +4372,7 @@
           </w:tcBorders>
           <w:shd w:color="auto" w:fill="FFFFFF" w:themeFill="background1" w:val="clear"/>
           <w:tcMar>
-            <w:left w:w="103" w:type="dxa"/>
+            <w:left w:w="98" w:type="dxa"/>
           </w:tcMar>
           <w:vAlign w:val="center"/>
         </w:tcPr>
@@ -3773,17 +4393,7 @@
               <w:szCs w:val="22"/>
               <w:lang w:eastAsia="en-US"/>
             </w:rPr>
-            <w:t xml:space="preserve">Apellidos: </w:t>
-          </w:r>
-          <w:r>
-            <w:rPr>
-              <w:rFonts w:eastAsia="Times New Roman" w:ascii="UnitOT-Light" w:hAnsi="UnitOT-Light"/>
-              <w:color w:val="333333"/>
-              <w:sz w:val="22"/>
-              <w:szCs w:val="22"/>
-              <w:lang w:eastAsia="en-US"/>
-            </w:rPr>
-            <w:t>Arana Santamaria</w:t>
+            <w:t>Apellidos: Arana Santamaria</w:t>
           </w:r>
         </w:p>
       </w:tc>
@@ -3796,7 +4406,7 @@
           </w:tcBorders>
           <w:shd w:color="auto" w:fill="FFFFFF" w:themeFill="background1" w:val="clear"/>
           <w:tcMar>
-            <w:left w:w="103" w:type="dxa"/>
+            <w:left w:w="98" w:type="dxa"/>
           </w:tcMar>
           <w:vAlign w:val="center"/>
         </w:tcPr>
@@ -3876,7 +4486,7 @@
           </w:tcBorders>
           <w:shd w:color="auto" w:fill="FFFFFF" w:themeFill="background1" w:val="clear"/>
           <w:tcMar>
-            <w:left w:w="103" w:type="dxa"/>
+            <w:left w:w="98" w:type="dxa"/>
           </w:tcMar>
           <w:vAlign w:val="center"/>
         </w:tcPr>
@@ -3897,17 +4507,7 @@
               <w:szCs w:val="22"/>
               <w:lang w:eastAsia="en-US"/>
             </w:rPr>
-            <w:t xml:space="preserve">Nombre: </w:t>
-          </w:r>
-          <w:r>
-            <w:rPr>
-              <w:rFonts w:eastAsia="Times New Roman" w:ascii="UnitOT-Light" w:hAnsi="UnitOT-Light"/>
-              <w:color w:val="333333"/>
-              <w:sz w:val="22"/>
-              <w:szCs w:val="22"/>
-              <w:lang w:eastAsia="en-US"/>
-            </w:rPr>
-            <w:t>Urtzi</w:t>
+            <w:t>Nombre: Urtzi</w:t>
           </w:r>
         </w:p>
       </w:tc>
@@ -3920,7 +4520,7 @@
           </w:tcBorders>
           <w:shd w:color="auto" w:fill="FFFFFF" w:themeFill="background1" w:val="clear"/>
           <w:tcMar>
-            <w:left w:w="103" w:type="dxa"/>
+            <w:left w:w="98" w:type="dxa"/>
           </w:tcMar>
           <w:vAlign w:val="center"/>
         </w:tcPr>
@@ -3973,6 +4573,7 @@
         <w:rFonts w:ascii="Wingdings 3" w:hAnsi="Wingdings 3" w:cs="Wingdings 3" w:hint="default"/>
         <w:sz w:val="18"/>
         <w:b/>
+        <w:rFonts w:cs="Wingdings 3"/>
         <w:color w:val="0098CD"/>
       </w:rPr>
     </w:lvl>
@@ -3987,6 +4588,7 @@
       <w:rPr>
         <w:rFonts w:ascii="Calibri" w:hAnsi="Calibri" w:cs="Calibri" w:hint="default"/>
         <w:sz w:val="22"/>
+        <w:rFonts w:cs="Calibri"/>
         <w:color w:val="0098CD"/>
       </w:rPr>
     </w:lvl>
@@ -4001,6 +4603,7 @@
       <w:rPr>
         <w:rFonts w:ascii="Wingdings" w:hAnsi="Wingdings" w:cs="Wingdings" w:hint="default"/>
         <w:sz w:val="22"/>
+        <w:rFonts w:cs="Wingdings"/>
         <w:color w:val="0098CD"/>
       </w:rPr>
     </w:lvl>
@@ -4071,6 +4674,7 @@
       <w:rPr>
         <w:rFonts w:ascii="Wingdings 3" w:hAnsi="Wingdings 3" w:cs="Wingdings 3" w:hint="default"/>
         <w:sz w:val="18"/>
+        <w:rFonts w:cs="Wingdings 3"/>
         <w:color w:val="0098CD"/>
       </w:rPr>
     </w:lvl>
@@ -4085,6 +4689,7 @@
       <w:rPr>
         <w:rFonts w:ascii="Calibri" w:hAnsi="Calibri" w:cs="Calibri" w:hint="default"/>
         <w:sz w:val="22"/>
+        <w:rFonts w:cs="Calibri"/>
         <w:color w:val="0098CD"/>
       </w:rPr>
     </w:lvl>
@@ -4099,6 +4704,7 @@
       <w:rPr>
         <w:rFonts w:ascii="Wingdings" w:hAnsi="Wingdings" w:cs="Wingdings" w:hint="default"/>
         <w:sz w:val="22"/>
+        <w:rFonts w:cs="Wingdings"/>
         <w:color w:val="0098CD"/>
       </w:rPr>
     </w:lvl>
@@ -4169,6 +4775,7 @@
       <w:rPr>
         <w:rFonts w:ascii="Wingdings 3" w:hAnsi="Wingdings 3" w:cs="Wingdings 3" w:hint="default"/>
         <w:sz w:val="18"/>
+        <w:rFonts w:cs="Wingdings 3"/>
         <w:color w:val="0098CD"/>
       </w:rPr>
     </w:lvl>
@@ -4183,6 +4790,7 @@
       <w:rPr>
         <w:rFonts w:ascii="Calibri" w:hAnsi="Calibri" w:cs="Calibri" w:hint="default"/>
         <w:sz w:val="22"/>
+        <w:rFonts w:cs="Calibri"/>
         <w:color w:val="0098CD"/>
       </w:rPr>
     </w:lvl>
@@ -4197,6 +4805,7 @@
       <w:rPr>
         <w:rFonts w:ascii="Wingdings" w:hAnsi="Wingdings" w:cs="Wingdings" w:hint="default"/>
         <w:sz w:val="22"/>
+        <w:rFonts w:cs="Wingdings"/>
         <w:color w:val="0098CD"/>
       </w:rPr>
     </w:lvl>
@@ -4795,7 +5404,7 @@
       <w:color w:val="333333"/>
       <w:sz w:val="24"/>
       <w:szCs w:val="24"/>
-      <w:lang w:eastAsia="es-ES" w:val="es-ES" w:bidi="ar-SA"/>
+      <w:lang w:val="es-ES" w:eastAsia="es-ES" w:bidi="ar-SA"/>
     </w:rPr>
   </w:style>
   <w:style w:type="character" w:styleId="DefaultParagraphFont" w:default="1">
@@ -5189,6 +5798,88 @@
     <w:name w:val="ListLabel 36"/>
     <w:qFormat/>
     <w:rPr>
+      <w:color w:val="0098CD"/>
+      <w:sz w:val="22"/>
+    </w:rPr>
+  </w:style>
+  <w:style w:type="character" w:styleId="ListLabel37">
+    <w:name w:val="ListLabel 37"/>
+    <w:qFormat/>
+    <w:rPr>
+      <w:rFonts w:cs="Wingdings 3"/>
+      <w:b/>
+      <w:color w:val="0098CD"/>
+      <w:sz w:val="18"/>
+    </w:rPr>
+  </w:style>
+  <w:style w:type="character" w:styleId="ListLabel38">
+    <w:name w:val="ListLabel 38"/>
+    <w:qFormat/>
+    <w:rPr>
+      <w:rFonts w:cs="Calibri"/>
+      <w:color w:val="0098CD"/>
+      <w:sz w:val="22"/>
+    </w:rPr>
+  </w:style>
+  <w:style w:type="character" w:styleId="ListLabel39">
+    <w:name w:val="ListLabel 39"/>
+    <w:qFormat/>
+    <w:rPr>
+      <w:rFonts w:cs="Wingdings"/>
+      <w:color w:val="0098CD"/>
+      <w:sz w:val="22"/>
+    </w:rPr>
+  </w:style>
+  <w:style w:type="character" w:styleId="ListLabel40">
+    <w:name w:val="ListLabel 40"/>
+    <w:qFormat/>
+    <w:rPr>
+      <w:rFonts w:cs="Wingdings 3"/>
+      <w:color w:val="0098CD"/>
+      <w:sz w:val="18"/>
+    </w:rPr>
+  </w:style>
+  <w:style w:type="character" w:styleId="ListLabel41">
+    <w:name w:val="ListLabel 41"/>
+    <w:qFormat/>
+    <w:rPr>
+      <w:rFonts w:cs="Calibri"/>
+      <w:color w:val="0098CD"/>
+      <w:sz w:val="22"/>
+    </w:rPr>
+  </w:style>
+  <w:style w:type="character" w:styleId="ListLabel42">
+    <w:name w:val="ListLabel 42"/>
+    <w:qFormat/>
+    <w:rPr>
+      <w:rFonts w:cs="Wingdings"/>
+      <w:color w:val="0098CD"/>
+      <w:sz w:val="22"/>
+    </w:rPr>
+  </w:style>
+  <w:style w:type="character" w:styleId="ListLabel43">
+    <w:name w:val="ListLabel 43"/>
+    <w:qFormat/>
+    <w:rPr>
+      <w:rFonts w:cs="Wingdings 3"/>
+      <w:color w:val="0098CD"/>
+      <w:sz w:val="18"/>
+    </w:rPr>
+  </w:style>
+  <w:style w:type="character" w:styleId="ListLabel44">
+    <w:name w:val="ListLabel 44"/>
+    <w:qFormat/>
+    <w:rPr>
+      <w:rFonts w:cs="Calibri"/>
+      <w:color w:val="0098CD"/>
+      <w:sz w:val="22"/>
+    </w:rPr>
+  </w:style>
+  <w:style w:type="character" w:styleId="ListLabel45">
+    <w:name w:val="ListLabel 45"/>
+    <w:qFormat/>
+    <w:rPr>
+      <w:rFonts w:cs="Wingdings"/>
       <w:color w:val="0098CD"/>
       <w:sz w:val="22"/>
     </w:rPr>
@@ -5540,7 +6231,6 @@
     <w:pPr>
       <w:spacing w:after="0" w:line="240" w:lineRule="auto"/>
     </w:pPr>
-    <w:rPr/>
     <w:tblPr>
       <w:tblStyleRowBandSize w:val="1"/>
       <w:tblStyleColBandSize w:val="1"/>

</xml_diff>